<commit_message>
Funcion load y save funcionando
JSON_CONTAINER ahora tambien guarda un string con los atributos y los tipos de datos.
</commit_message>
<xml_diff>
--- a/TP3 - Eiffel - JSON.docx
+++ b/TP3 - Eiffel - JSON.docx
@@ -1,6 +1,6 @@
 
 <file path=word/document.xml><?xml version="1.0" encoding="utf-8"?>
-<w:document xmlns:wpc="http://schemas.microsoft.com/office/word/2010/wordprocessingCanvas" xmlns:cx="http://schemas.microsoft.com/office/drawing/2014/chartex" xmlns:cx1="http://schemas.microsoft.com/office/drawing/2015/9/8/chartex" xmlns:cx2="http://schemas.microsoft.com/office/drawing/2015/10/21/chartex" xmlns:cx3="http://schemas.microsoft.com/office/drawing/2016/5/9/chartex" xmlns:cx4="http://schemas.microsoft.com/office/drawing/2016/5/10/chartex" xmlns:cx5="http://schemas.microsoft.com/office/drawing/2016/5/11/chartex" xmlns:cx6="http://schemas.microsoft.com/office/drawing/2016/5/12/chartex" xmlns:cx7="http://schemas.microsoft.com/office/drawing/2016/5/13/chartex" xmlns:cx8="http://schemas.microsoft.com/office/drawing/2016/5/14/chartex" xmlns:mc="http://schemas.openxmlformats.org/markup-compatibility/2006" xmlns:aink="http://schemas.microsoft.com/office/drawing/2016/ink" xmlns:am3d="http://schemas.microsoft.com/office/drawing/2017/model3d" xmlns:o="urn:schemas-microsoft-com:office:office" xmlns:r="http://schemas.openxmlformats.org/officeDocument/2006/relationships" xmlns:m="http://schemas.openxmlformats.org/officeDocument/2006/math" xmlns:v="urn:schemas-microsoft-com:vml" xmlns:wp14="http://schemas.microsoft.com/office/word/2010/wordprocessingDrawing" xmlns:wp="http://schemas.openxmlformats.org/drawingml/2006/wordprocessingDrawing" xmlns:w10="urn:schemas-microsoft-com:office:word" xmlns:w="http://schemas.openxmlformats.org/wordprocessingml/2006/main" xmlns:w14="http://schemas.microsoft.com/office/word/2010/wordml" xmlns:w15="http://schemas.microsoft.com/office/word/2012/wordml" xmlns:w16cid="http://schemas.microsoft.com/office/word/2016/wordml/cid" xmlns:w16se="http://schemas.microsoft.com/office/word/2015/wordml/symex" xmlns:wpg="http://schemas.microsoft.com/office/word/2010/wordprocessingGroup" xmlns:wpi="http://schemas.microsoft.com/office/word/2010/wordprocessingInk" xmlns:wne="http://schemas.microsoft.com/office/word/2006/wordml" xmlns:wps="http://schemas.microsoft.com/office/word/2010/wordprocessingShape" mc:Ignorable="w14 w15 w16se w16cid wp14">
+<w:document xmlns:wpc="http://schemas.microsoft.com/office/word/2010/wordprocessingCanvas" xmlns:cx="http://schemas.microsoft.com/office/drawing/2014/chartex" xmlns:cx1="http://schemas.microsoft.com/office/drawing/2015/9/8/chartex" xmlns:cx2="http://schemas.microsoft.com/office/drawing/2015/10/21/chartex" xmlns:cx3="http://schemas.microsoft.com/office/drawing/2016/5/9/chartex" xmlns:cx4="http://schemas.microsoft.com/office/drawing/2016/5/10/chartex" xmlns:cx5="http://schemas.microsoft.com/office/drawing/2016/5/11/chartex" xmlns:cx6="http://schemas.microsoft.com/office/drawing/2016/5/12/chartex" xmlns:cx7="http://schemas.microsoft.com/office/drawing/2016/5/13/chartex" xmlns:cx8="http://schemas.microsoft.com/office/drawing/2016/5/14/chartex" xmlns:mc="http://schemas.openxmlformats.org/markup-compatibility/2006" xmlns:aink="http://schemas.microsoft.com/office/drawing/2016/ink" xmlns:am3d="http://schemas.microsoft.com/office/drawing/2017/model3d" xmlns:o="urn:schemas-microsoft-com:office:office" xmlns:r="http://schemas.openxmlformats.org/officeDocument/2006/relationships" xmlns:m="http://schemas.openxmlformats.org/officeDocument/2006/math" xmlns:v="urn:schemas-microsoft-com:vml" xmlns:wp14="http://schemas.microsoft.com/office/word/2010/wordprocessingDrawing" xmlns:wp="http://schemas.openxmlformats.org/drawingml/2006/wordprocessingDrawing" xmlns:w10="urn:schemas-microsoft-com:office:word" xmlns:w="http://schemas.openxmlformats.org/wordprocessingml/2006/main" xmlns:w14="http://schemas.microsoft.com/office/word/2010/wordml" xmlns:w15="http://schemas.microsoft.com/office/word/2012/wordml" xmlns:w16cex="http://schemas.microsoft.com/office/word/2018/wordml/cex" xmlns:w16cid="http://schemas.microsoft.com/office/word/2016/wordml/cid" xmlns:w16="http://schemas.microsoft.com/office/word/2018/wordml" xmlns:w16se="http://schemas.microsoft.com/office/word/2015/wordml/symex" xmlns:wpg="http://schemas.microsoft.com/office/word/2010/wordprocessingGroup" xmlns:wpi="http://schemas.microsoft.com/office/word/2010/wordprocessingInk" xmlns:wne="http://schemas.microsoft.com/office/word/2006/wordml" xmlns:wps="http://schemas.microsoft.com/office/word/2010/wordprocessingShape" mc:Ignorable="w14 w15 w16se w16cid w16 w16cex wp14">
   <w:body>
     <w:p>
       <w:pPr>
@@ -683,8 +683,6 @@
           <w:noProof/>
         </w:rPr>
       </w:pPr>
-      <w:bookmarkStart w:id="0" w:name="_GoBack"/>
-      <w:bookmarkEnd w:id="0"/>
     </w:p>
     <w:p>
       <w:pPr>
@@ -943,25 +941,7 @@
           <w:noProof/>
           <w:sz w:val="20"/>
         </w:rPr>
-        <w:t>J</w:t>
-      </w:r>
-      <w:r>
-        <w:rPr>
-          <w:rFonts w:ascii="Courier New" w:hAnsi="Courier New" w:cs="Courier New"/>
-          <w:b/>
-          <w:noProof/>
-          <w:sz w:val="20"/>
-        </w:rPr>
-        <w:t>S</w:t>
-      </w:r>
-      <w:r>
-        <w:rPr>
-          <w:rFonts w:ascii="Courier New" w:hAnsi="Courier New" w:cs="Courier New"/>
-          <w:b/>
-          <w:noProof/>
-          <w:sz w:val="20"/>
-        </w:rPr>
-        <w:t>ON</w:t>
+        <w:t>JSON</w:t>
       </w:r>
       <w:r>
         <w:rPr>
@@ -4125,39 +4105,7 @@
           <w:noProof/>
           <w:sz w:val="18"/>
         </w:rPr>
-        <w:t>{"equipo":"</w:t>
-      </w:r>
-      <w:r>
-        <w:rPr>
-          <w:rFonts w:ascii="Courier New" w:hAnsi="Courier New" w:cs="Courier New"/>
-          <w:noProof/>
-          <w:sz w:val="18"/>
-        </w:rPr>
-        <w:t>B</w:t>
-      </w:r>
-      <w:r>
-        <w:rPr>
-          <w:rFonts w:ascii="Courier New" w:hAnsi="Courier New" w:cs="Courier New"/>
-          <w:noProof/>
-          <w:sz w:val="18"/>
-        </w:rPr>
-        <w:t>", "pais":"COL", "alojamiento":"Edificio A</w:t>
-      </w:r>
-      <w:r>
-        <w:rPr>
-          <w:rFonts w:ascii="Courier New" w:hAnsi="Courier New" w:cs="Courier New"/>
-          <w:noProof/>
-          <w:sz w:val="18"/>
-        </w:rPr>
-        <w:t>2</w:t>
-      </w:r>
-      <w:r>
-        <w:rPr>
-          <w:rFonts w:ascii="Courier New" w:hAnsi="Courier New" w:cs="Courier New"/>
-          <w:noProof/>
-          <w:sz w:val="18"/>
-        </w:rPr>
-        <w:t>", "marca":2.40},</w:t>
+        <w:t>{"equipo":"B", "pais":"COL", "alojamiento":"Edificio A2", "marca":2.40},</w:t>
       </w:r>
     </w:p>
     <w:p>
@@ -4182,39 +4130,7 @@
           <w:noProof/>
           <w:sz w:val="18"/>
         </w:rPr>
-        <w:t>{"equipo":"</w:t>
-      </w:r>
-      <w:r>
-        <w:rPr>
-          <w:rFonts w:ascii="Courier New" w:hAnsi="Courier New" w:cs="Courier New"/>
-          <w:noProof/>
-          <w:sz w:val="18"/>
-        </w:rPr>
-        <w:t>C</w:t>
-      </w:r>
-      <w:r>
-        <w:rPr>
-          <w:rFonts w:ascii="Courier New" w:hAnsi="Courier New" w:cs="Courier New"/>
-          <w:noProof/>
-          <w:sz w:val="18"/>
-        </w:rPr>
-        <w:t>", "pais":"CUB", "alojamiento":"Edificio A</w:t>
-      </w:r>
-      <w:r>
-        <w:rPr>
-          <w:rFonts w:ascii="Courier New" w:hAnsi="Courier New" w:cs="Courier New"/>
-          <w:noProof/>
-          <w:sz w:val="18"/>
-        </w:rPr>
-        <w:t>2</w:t>
-      </w:r>
-      <w:r>
-        <w:rPr>
-          <w:rFonts w:ascii="Courier New" w:hAnsi="Courier New" w:cs="Courier New"/>
-          <w:noProof/>
-          <w:sz w:val="18"/>
-        </w:rPr>
-        <w:t>", "marca":2.20},</w:t>
+        <w:t>{"equipo":"C", "pais":"CUB", "alojamiento":"Edificio A2", "marca":2.20},</w:t>
       </w:r>
     </w:p>
     <w:p>
@@ -4239,23 +4155,7 @@
           <w:noProof/>
           <w:sz w:val="18"/>
         </w:rPr>
-        <w:t>{"equipo":"</w:t>
-      </w:r>
-      <w:r>
-        <w:rPr>
-          <w:rFonts w:ascii="Courier New" w:hAnsi="Courier New" w:cs="Courier New"/>
-          <w:noProof/>
-          <w:sz w:val="18"/>
-        </w:rPr>
-        <w:t>D</w:t>
-      </w:r>
-      <w:r>
-        <w:rPr>
-          <w:rFonts w:ascii="Courier New" w:hAnsi="Courier New" w:cs="Courier New"/>
-          <w:noProof/>
-          <w:sz w:val="18"/>
-        </w:rPr>
-        <w:t>", "pais":"DOM", "alojamiento":"Edificio A1", "marca":3.15},</w:t>
+        <w:t>{"equipo":"D", "pais":"DOM", "alojamiento":"Edificio A1", "marca":3.15},</w:t>
       </w:r>
     </w:p>
     <w:p>
@@ -4280,23 +4180,7 @@
           <w:noProof/>
           <w:sz w:val="18"/>
         </w:rPr>
-        <w:t>{"equipo":"</w:t>
-      </w:r>
-      <w:r>
-        <w:rPr>
-          <w:rFonts w:ascii="Courier New" w:hAnsi="Courier New" w:cs="Courier New"/>
-          <w:noProof/>
-          <w:sz w:val="18"/>
-        </w:rPr>
-        <w:t>E</w:t>
-      </w:r>
-      <w:r>
-        <w:rPr>
-          <w:rFonts w:ascii="Courier New" w:hAnsi="Courier New" w:cs="Courier New"/>
-          <w:noProof/>
-          <w:sz w:val="18"/>
-        </w:rPr>
-        <w:t>", "pais":"ECU", "alojamiento":"Edificio A1", "marca":2.75}</w:t>
+        <w:t>{"equipo":"E", "pais":"ECU", "alojamiento":"Edificio A1", "marca":2.75}</w:t>
       </w:r>
     </w:p>
     <w:p>
@@ -4496,21 +4380,7 @@
           <w:i/>
           <w:noProof/>
         </w:rPr>
-        <w:t>Guarda e</w:t>
-      </w:r>
-      <w:r>
-        <w:rPr>
-          <w:i/>
-          <w:noProof/>
-        </w:rPr>
-        <w:t>n</w:t>
-      </w:r>
-      <w:r>
-        <w:rPr>
-          <w:i/>
-          <w:noProof/>
-        </w:rPr>
-        <w:t xml:space="preserve"> el archivo de texto </w:t>
+        <w:t xml:space="preserve">Guarda en el archivo de texto </w:t>
       </w:r>
       <w:r>
         <w:rPr>
@@ -4572,14 +4442,7 @@
           <w:i/>
           <w:noProof/>
         </w:rPr>
-        <w:t xml:space="preserve"> siguiendo el formato </w:t>
-      </w:r>
-      <w:r>
-        <w:rPr>
-          <w:i/>
-          <w:noProof/>
-        </w:rPr>
-        <w:t>CSV</w:t>
+        <w:t xml:space="preserve"> siguiendo el formato CSV</w:t>
       </w:r>
       <w:r>
         <w:rPr>
@@ -5278,7 +5141,7 @@
         </w:rPr>
         <w:t xml:space="preserve">load int </w:t>
       </w:r>
-      <w:bookmarkStart w:id="1" w:name="_Hlk58570317"/>
+      <w:bookmarkStart w:id="0" w:name="_Hlk58570317"/>
       <w:r>
         <w:rPr>
           <w:b/>
@@ -5286,7 +5149,7 @@
         </w:rPr>
         <w:t>Integrantes</w:t>
       </w:r>
-      <w:bookmarkEnd w:id="1"/>
+      <w:bookmarkEnd w:id="0"/>
       <w:r>
         <w:rPr>
           <w:b/>
@@ -5372,15 +5235,7 @@
           <w:i/>
           <w:noProof/>
         </w:rPr>
-        <w:t>Integrantes</w:t>
-      </w:r>
-      <w:r>
-        <w:rPr>
-          <w:b/>
-          <w:i/>
-          <w:noProof/>
-        </w:rPr>
-        <w:t>.csv</w:t>
+        <w:t>Integrantes.csv</w:t>
       </w:r>
       <w:r>
         <w:rPr>
@@ -6009,6 +5864,7 @@
           <w:i/>
           <w:noProof/>
         </w:rPr>
+        <w:lastRenderedPageBreak/>
         <w:t xml:space="preserve">Extrae de </w:t>
       </w:r>
       <w:r>
@@ -6016,14 +5872,7 @@
           <w:i/>
           <w:noProof/>
         </w:rPr>
-        <w:t>un</w:t>
-      </w:r>
-      <w:r>
-        <w:rPr>
-          <w:i/>
-          <w:noProof/>
-        </w:rPr>
-        <w:t>a</w:t>
+        <w:t>una</w:t>
       </w:r>
       <w:r>
         <w:rPr>
@@ -6052,15 +5901,7 @@
           <w:i/>
           <w:noProof/>
         </w:rPr>
-        <w:t>int2</w:t>
-      </w:r>
-      <w:r>
-        <w:rPr>
-          <w:b/>
-          <w:i/>
-          <w:noProof/>
-        </w:rPr>
-        <w:t>,</w:t>
+        <w:t>int2,</w:t>
       </w:r>
       <w:r>
         <w:rPr>
@@ -6075,37 +5916,43 @@
           <w:i/>
           <w:noProof/>
         </w:rPr>
+        <w:t>int3</w:t>
+      </w:r>
+      <w:r>
+        <w:rPr>
+          <w:i/>
+          <w:noProof/>
+        </w:rPr>
+        <w:t>, conteniendo solo los atributos especificados:</w:t>
+      </w:r>
+    </w:p>
+    <w:p>
+      <w:pPr>
+        <w:rPr>
+          <w:rFonts w:ascii="Courier New" w:hAnsi="Courier New" w:cs="Courier New"/>
+          <w:b/>
+        </w:rPr>
+      </w:pPr>
+      <w:r>
+        <w:rPr>
+          <w:rFonts w:ascii="Courier New" w:hAnsi="Courier New" w:cs="Courier New"/>
+          <w:b/>
+        </w:rPr>
+        <w:t xml:space="preserve">&gt;&gt; save </w:t>
+      </w:r>
+      <w:r>
+        <w:rPr>
+          <w:rFonts w:ascii="Courier New" w:hAnsi="Courier New" w:cs="Courier New"/>
+          <w:b/>
+        </w:rPr>
         <w:t>int</w:t>
       </w:r>
       <w:r>
         <w:rPr>
-          <w:b/>
-          <w:i/>
-          <w:noProof/>
-        </w:rPr>
-        <w:t>3</w:t>
-      </w:r>
-      <w:r>
-        <w:rPr>
-          <w:i/>
-          <w:noProof/>
-        </w:rPr>
-        <w:t>, conteniendo solo los atributos especificados:</w:t>
-      </w:r>
-    </w:p>
-    <w:p>
-      <w:pPr>
-        <w:rPr>
-          <w:rFonts w:ascii="Courier New" w:hAnsi="Courier New" w:cs="Courier New"/>
-          <w:b/>
-        </w:rPr>
-      </w:pPr>
-      <w:r>
-        <w:rPr>
-          <w:rFonts w:ascii="Courier New" w:hAnsi="Courier New" w:cs="Courier New"/>
-          <w:b/>
-        </w:rPr>
-        <w:t xml:space="preserve">&gt;&gt; save </w:t>
+          <w:rFonts w:ascii="Courier New" w:hAnsi="Courier New" w:cs="Courier New"/>
+          <w:b/>
+        </w:rPr>
+        <w:t xml:space="preserve">3 </w:t>
       </w:r>
       <w:r>
         <w:rPr>
@@ -6119,20 +5966,6 @@
           <w:rFonts w:ascii="Courier New" w:hAnsi="Courier New" w:cs="Courier New"/>
           <w:b/>
         </w:rPr>
-        <w:t xml:space="preserve">3 </w:t>
-      </w:r>
-      <w:r>
-        <w:rPr>
-          <w:rFonts w:ascii="Courier New" w:hAnsi="Courier New" w:cs="Courier New"/>
-          <w:b/>
-        </w:rPr>
-        <w:t>int</w:t>
-      </w:r>
-      <w:r>
-        <w:rPr>
-          <w:rFonts w:ascii="Courier New" w:hAnsi="Courier New" w:cs="Courier New"/>
-          <w:b/>
-        </w:rPr>
         <w:t>3.json</w:t>
       </w:r>
     </w:p>
@@ -6156,15 +5989,7 @@
           <w:i/>
           <w:noProof/>
         </w:rPr>
-        <w:t>int</w:t>
-      </w:r>
-      <w:r>
-        <w:rPr>
-          <w:b/>
-          <w:i/>
-          <w:noProof/>
-        </w:rPr>
-        <w:t>3</w:t>
+        <w:t>int3</w:t>
       </w:r>
       <w:r>
         <w:rPr>
@@ -6187,15 +6012,7 @@
           <w:i/>
           <w:noProof/>
         </w:rPr>
-        <w:t>int</w:t>
-      </w:r>
-      <w:r>
-        <w:rPr>
-          <w:b/>
-          <w:i/>
-          <w:noProof/>
-        </w:rPr>
-        <w:t>3</w:t>
+        <w:t>int3</w:t>
       </w:r>
       <w:r>
         <w:rPr>
@@ -6425,7 +6242,6 @@
           <w:sz w:val="18"/>
           <w:szCs w:val="13"/>
         </w:rPr>
-        <w:lastRenderedPageBreak/>
         <w:t>]</w:t>
       </w:r>
     </w:p>
@@ -6750,8 +6566,58 @@
 </w:document>
 </file>
 
+<file path=word/endnotes.xml><?xml version="1.0" encoding="utf-8"?>
+<w:endnotes xmlns:wpc="http://schemas.microsoft.com/office/word/2010/wordprocessingCanvas" xmlns:cx="http://schemas.microsoft.com/office/drawing/2014/chartex" xmlns:cx1="http://schemas.microsoft.com/office/drawing/2015/9/8/chartex" xmlns:cx2="http://schemas.microsoft.com/office/drawing/2015/10/21/chartex" xmlns:cx3="http://schemas.microsoft.com/office/drawing/2016/5/9/chartex" xmlns:cx4="http://schemas.microsoft.com/office/drawing/2016/5/10/chartex" xmlns:cx5="http://schemas.microsoft.com/office/drawing/2016/5/11/chartex" xmlns:cx6="http://schemas.microsoft.com/office/drawing/2016/5/12/chartex" xmlns:cx7="http://schemas.microsoft.com/office/drawing/2016/5/13/chartex" xmlns:cx8="http://schemas.microsoft.com/office/drawing/2016/5/14/chartex" xmlns:mc="http://schemas.openxmlformats.org/markup-compatibility/2006" xmlns:aink="http://schemas.microsoft.com/office/drawing/2016/ink" xmlns:am3d="http://schemas.microsoft.com/office/drawing/2017/model3d" xmlns:o="urn:schemas-microsoft-com:office:office" xmlns:r="http://schemas.openxmlformats.org/officeDocument/2006/relationships" xmlns:m="http://schemas.openxmlformats.org/officeDocument/2006/math" xmlns:v="urn:schemas-microsoft-com:vml" xmlns:wp14="http://schemas.microsoft.com/office/word/2010/wordprocessingDrawing" xmlns:wp="http://schemas.openxmlformats.org/drawingml/2006/wordprocessingDrawing" xmlns:w10="urn:schemas-microsoft-com:office:word" xmlns:w="http://schemas.openxmlformats.org/wordprocessingml/2006/main" xmlns:w14="http://schemas.microsoft.com/office/word/2010/wordml" xmlns:w15="http://schemas.microsoft.com/office/word/2012/wordml" xmlns:w16cex="http://schemas.microsoft.com/office/word/2018/wordml/cex" xmlns:w16cid="http://schemas.microsoft.com/office/word/2016/wordml/cid" xmlns:w16="http://schemas.microsoft.com/office/word/2018/wordml" xmlns:w16se="http://schemas.microsoft.com/office/word/2015/wordml/symex" xmlns:wpg="http://schemas.microsoft.com/office/word/2010/wordprocessingGroup" xmlns:wpi="http://schemas.microsoft.com/office/word/2010/wordprocessingInk" xmlns:wne="http://schemas.microsoft.com/office/word/2006/wordml" xmlns:wps="http://schemas.microsoft.com/office/word/2010/wordprocessingShape" mc:Ignorable="w14 w15 w16se w16cid w16 w16cex wp14">
+  <w:endnote w:type="separator" w:id="-1">
+    <w:p>
+      <w:pPr>
+        <w:spacing w:after="0" w:line="240" w:lineRule="auto"/>
+      </w:pPr>
+      <w:r>
+        <w:separator/>
+      </w:r>
+    </w:p>
+  </w:endnote>
+  <w:endnote w:type="continuationSeparator" w:id="0">
+    <w:p>
+      <w:pPr>
+        <w:spacing w:after="0" w:line="240" w:lineRule="auto"/>
+      </w:pPr>
+      <w:r>
+        <w:continuationSeparator/>
+      </w:r>
+    </w:p>
+  </w:endnote>
+</w:endnotes>
+</file>
+
+<file path=word/footnotes.xml><?xml version="1.0" encoding="utf-8"?>
+<w:footnotes xmlns:wpc="http://schemas.microsoft.com/office/word/2010/wordprocessingCanvas" xmlns:cx="http://schemas.microsoft.com/office/drawing/2014/chartex" xmlns:cx1="http://schemas.microsoft.com/office/drawing/2015/9/8/chartex" xmlns:cx2="http://schemas.microsoft.com/office/drawing/2015/10/21/chartex" xmlns:cx3="http://schemas.microsoft.com/office/drawing/2016/5/9/chartex" xmlns:cx4="http://schemas.microsoft.com/office/drawing/2016/5/10/chartex" xmlns:cx5="http://schemas.microsoft.com/office/drawing/2016/5/11/chartex" xmlns:cx6="http://schemas.microsoft.com/office/drawing/2016/5/12/chartex" xmlns:cx7="http://schemas.microsoft.com/office/drawing/2016/5/13/chartex" xmlns:cx8="http://schemas.microsoft.com/office/drawing/2016/5/14/chartex" xmlns:mc="http://schemas.openxmlformats.org/markup-compatibility/2006" xmlns:aink="http://schemas.microsoft.com/office/drawing/2016/ink" xmlns:am3d="http://schemas.microsoft.com/office/drawing/2017/model3d" xmlns:o="urn:schemas-microsoft-com:office:office" xmlns:r="http://schemas.openxmlformats.org/officeDocument/2006/relationships" xmlns:m="http://schemas.openxmlformats.org/officeDocument/2006/math" xmlns:v="urn:schemas-microsoft-com:vml" xmlns:wp14="http://schemas.microsoft.com/office/word/2010/wordprocessingDrawing" xmlns:wp="http://schemas.openxmlformats.org/drawingml/2006/wordprocessingDrawing" xmlns:w10="urn:schemas-microsoft-com:office:word" xmlns:w="http://schemas.openxmlformats.org/wordprocessingml/2006/main" xmlns:w14="http://schemas.microsoft.com/office/word/2010/wordml" xmlns:w15="http://schemas.microsoft.com/office/word/2012/wordml" xmlns:w16cex="http://schemas.microsoft.com/office/word/2018/wordml/cex" xmlns:w16cid="http://schemas.microsoft.com/office/word/2016/wordml/cid" xmlns:w16="http://schemas.microsoft.com/office/word/2018/wordml" xmlns:w16se="http://schemas.microsoft.com/office/word/2015/wordml/symex" xmlns:wpg="http://schemas.microsoft.com/office/word/2010/wordprocessingGroup" xmlns:wpi="http://schemas.microsoft.com/office/word/2010/wordprocessingInk" xmlns:wne="http://schemas.microsoft.com/office/word/2006/wordml" xmlns:wps="http://schemas.microsoft.com/office/word/2010/wordprocessingShape" mc:Ignorable="w14 w15 w16se w16cid w16 w16cex wp14">
+  <w:footnote w:type="separator" w:id="-1">
+    <w:p>
+      <w:pPr>
+        <w:spacing w:after="0" w:line="240" w:lineRule="auto"/>
+      </w:pPr>
+      <w:r>
+        <w:separator/>
+      </w:r>
+    </w:p>
+  </w:footnote>
+  <w:footnote w:type="continuationSeparator" w:id="0">
+    <w:p>
+      <w:pPr>
+        <w:spacing w:after="0" w:line="240" w:lineRule="auto"/>
+      </w:pPr>
+      <w:r>
+        <w:continuationSeparator/>
+      </w:r>
+    </w:p>
+  </w:footnote>
+</w:footnotes>
+</file>
+
 <file path=word/numbering.xml><?xml version="1.0" encoding="utf-8"?>
-<w:numbering xmlns:wpc="http://schemas.microsoft.com/office/word/2010/wordprocessingCanvas" xmlns:cx="http://schemas.microsoft.com/office/drawing/2014/chartex" xmlns:cx1="http://schemas.microsoft.com/office/drawing/2015/9/8/chartex" xmlns:cx2="http://schemas.microsoft.com/office/drawing/2015/10/21/chartex" xmlns:cx3="http://schemas.microsoft.com/office/drawing/2016/5/9/chartex" xmlns:cx4="http://schemas.microsoft.com/office/drawing/2016/5/10/chartex" xmlns:cx5="http://schemas.microsoft.com/office/drawing/2016/5/11/chartex" xmlns:cx6="http://schemas.microsoft.com/office/drawing/2016/5/12/chartex" xmlns:cx7="http://schemas.microsoft.com/office/drawing/2016/5/13/chartex" xmlns:cx8="http://schemas.microsoft.com/office/drawing/2016/5/14/chartex" xmlns:mc="http://schemas.openxmlformats.org/markup-compatibility/2006" xmlns:aink="http://schemas.microsoft.com/office/drawing/2016/ink" xmlns:am3d="http://schemas.microsoft.com/office/drawing/2017/model3d" xmlns:o="urn:schemas-microsoft-com:office:office" xmlns:r="http://schemas.openxmlformats.org/officeDocument/2006/relationships" xmlns:m="http://schemas.openxmlformats.org/officeDocument/2006/math" xmlns:v="urn:schemas-microsoft-com:vml" xmlns:wp14="http://schemas.microsoft.com/office/word/2010/wordprocessingDrawing" xmlns:wp="http://schemas.openxmlformats.org/drawingml/2006/wordprocessingDrawing" xmlns:w10="urn:schemas-microsoft-com:office:word" xmlns:w="http://schemas.openxmlformats.org/wordprocessingml/2006/main" xmlns:w14="http://schemas.microsoft.com/office/word/2010/wordml" xmlns:w15="http://schemas.microsoft.com/office/word/2012/wordml" xmlns:w16cid="http://schemas.microsoft.com/office/word/2016/wordml/cid" xmlns:w16se="http://schemas.microsoft.com/office/word/2015/wordml/symex" xmlns:wpg="http://schemas.microsoft.com/office/word/2010/wordprocessingGroup" xmlns:wpi="http://schemas.microsoft.com/office/word/2010/wordprocessingInk" xmlns:wne="http://schemas.microsoft.com/office/word/2006/wordml" xmlns:wps="http://schemas.microsoft.com/office/word/2010/wordprocessingShape" mc:Ignorable="w14 w15 w16se w16cid wp14">
+<w:numbering xmlns:wpc="http://schemas.microsoft.com/office/word/2010/wordprocessingCanvas" xmlns:cx="http://schemas.microsoft.com/office/drawing/2014/chartex" xmlns:cx1="http://schemas.microsoft.com/office/drawing/2015/9/8/chartex" xmlns:cx2="http://schemas.microsoft.com/office/drawing/2015/10/21/chartex" xmlns:cx3="http://schemas.microsoft.com/office/drawing/2016/5/9/chartex" xmlns:cx4="http://schemas.microsoft.com/office/drawing/2016/5/10/chartex" xmlns:cx5="http://schemas.microsoft.com/office/drawing/2016/5/11/chartex" xmlns:cx6="http://schemas.microsoft.com/office/drawing/2016/5/12/chartex" xmlns:cx7="http://schemas.microsoft.com/office/drawing/2016/5/13/chartex" xmlns:cx8="http://schemas.microsoft.com/office/drawing/2016/5/14/chartex" xmlns:mc="http://schemas.openxmlformats.org/markup-compatibility/2006" xmlns:aink="http://schemas.microsoft.com/office/drawing/2016/ink" xmlns:am3d="http://schemas.microsoft.com/office/drawing/2017/model3d" xmlns:o="urn:schemas-microsoft-com:office:office" xmlns:r="http://schemas.openxmlformats.org/officeDocument/2006/relationships" xmlns:m="http://schemas.openxmlformats.org/officeDocument/2006/math" xmlns:v="urn:schemas-microsoft-com:vml" xmlns:wp14="http://schemas.microsoft.com/office/word/2010/wordprocessingDrawing" xmlns:wp="http://schemas.openxmlformats.org/drawingml/2006/wordprocessingDrawing" xmlns:w10="urn:schemas-microsoft-com:office:word" xmlns:w="http://schemas.openxmlformats.org/wordprocessingml/2006/main" xmlns:w14="http://schemas.microsoft.com/office/word/2010/wordml" xmlns:w15="http://schemas.microsoft.com/office/word/2012/wordml" xmlns:w16cex="http://schemas.microsoft.com/office/word/2018/wordml/cex" xmlns:w16cid="http://schemas.microsoft.com/office/word/2016/wordml/cid" xmlns:w16="http://schemas.microsoft.com/office/word/2018/wordml" xmlns:w16se="http://schemas.microsoft.com/office/word/2015/wordml/symex" xmlns:wpg="http://schemas.microsoft.com/office/word/2010/wordprocessingGroup" xmlns:wpi="http://schemas.microsoft.com/office/word/2010/wordprocessingInk" xmlns:wne="http://schemas.microsoft.com/office/word/2006/wordml" xmlns:wps="http://schemas.microsoft.com/office/word/2010/wordprocessingShape" mc:Ignorable="w14 w15 w16se w16cid w16 w16cex wp14">
   <w:abstractNum w:abstractNumId="0" w15:restartNumberingAfterBreak="0">
     <w:nsid w:val="2DC76D51"/>
     <w:multiLevelType w:val="hybridMultilevel"/>
@@ -7315,7 +7181,7 @@
 </file>
 
 <file path=word/styles.xml><?xml version="1.0" encoding="utf-8"?>
-<w:styles xmlns:mc="http://schemas.openxmlformats.org/markup-compatibility/2006" xmlns:r="http://schemas.openxmlformats.org/officeDocument/2006/relationships" xmlns:w="http://schemas.openxmlformats.org/wordprocessingml/2006/main" xmlns:w14="http://schemas.microsoft.com/office/word/2010/wordml" xmlns:w15="http://schemas.microsoft.com/office/word/2012/wordml" xmlns:w16cid="http://schemas.microsoft.com/office/word/2016/wordml/cid" xmlns:w16se="http://schemas.microsoft.com/office/word/2015/wordml/symex" mc:Ignorable="w14 w15 w16se w16cid">
+<w:styles xmlns:mc="http://schemas.openxmlformats.org/markup-compatibility/2006" xmlns:r="http://schemas.openxmlformats.org/officeDocument/2006/relationships" xmlns:w="http://schemas.openxmlformats.org/wordprocessingml/2006/main" xmlns:w14="http://schemas.microsoft.com/office/word/2010/wordml" xmlns:w15="http://schemas.microsoft.com/office/word/2012/wordml" xmlns:w16cex="http://schemas.microsoft.com/office/word/2018/wordml/cex" xmlns:w16cid="http://schemas.microsoft.com/office/word/2016/wordml/cid" xmlns:w16="http://schemas.microsoft.com/office/word/2018/wordml" xmlns:w16se="http://schemas.microsoft.com/office/word/2015/wordml/symex" mc:Ignorable="w14 w15 w16se w16cid w16 w16cex">
   <w:docDefaults>
     <w:rPrDefault>
       <w:rPr>
@@ -7331,7 +7197,7 @@
       </w:pPr>
     </w:pPrDefault>
   </w:docDefaults>
-  <w:latentStyles w:defLockedState="0" w:defUIPriority="99" w:defSemiHidden="0" w:defUnhideWhenUsed="0" w:defQFormat="0" w:count="375">
+  <w:latentStyles w:defLockedState="0" w:defUIPriority="99" w:defSemiHidden="0" w:defUnhideWhenUsed="0" w:defQFormat="0" w:count="376">
     <w:lsdException w:name="Normal" w:uiPriority="0" w:qFormat="1"/>
     <w:lsdException w:name="heading 1" w:uiPriority="9" w:qFormat="1"/>
     <w:lsdException w:name="heading 2" w:semiHidden="1" w:uiPriority="9" w:unhideWhenUsed="1" w:qFormat="1"/>
@@ -7437,7 +7303,6 @@
     <w:lsdException w:name="HTML Sample" w:semiHidden="1" w:unhideWhenUsed="1"/>
     <w:lsdException w:name="HTML Typewriter" w:semiHidden="1" w:unhideWhenUsed="1"/>
     <w:lsdException w:name="HTML Variable" w:semiHidden="1" w:unhideWhenUsed="1"/>
-    <w:lsdException w:name="Normal Table" w:semiHidden="1" w:unhideWhenUsed="1"/>
     <w:lsdException w:name="annotation subject" w:semiHidden="1" w:unhideWhenUsed="1"/>
     <w:lsdException w:name="No List" w:semiHidden="1" w:unhideWhenUsed="1"/>
     <w:lsdException w:name="Outline List 1" w:semiHidden="1" w:unhideWhenUsed="1"/>
@@ -7484,10 +7349,8 @@
     <w:lsdException w:name="Table Subtle 2" w:semiHidden="1" w:unhideWhenUsed="1"/>
     <w:lsdException w:name="Table Web 1" w:semiHidden="1" w:unhideWhenUsed="1"/>
     <w:lsdException w:name="Table Web 2" w:semiHidden="1" w:unhideWhenUsed="1"/>
-    <w:lsdException w:name="Table Web 3" w:semiHidden="1" w:unhideWhenUsed="1"/>
     <w:lsdException w:name="Balloon Text" w:semiHidden="1" w:unhideWhenUsed="1"/>
     <w:lsdException w:name="Table Grid" w:uiPriority="39"/>
-    <w:lsdException w:name="Table Theme" w:semiHidden="1" w:unhideWhenUsed="1"/>
     <w:lsdException w:name="Placeholder Text" w:semiHidden="1"/>
     <w:lsdException w:name="No Spacing" w:uiPriority="1" w:qFormat="1"/>
     <w:lsdException w:name="Light Shading" w:uiPriority="60"/>
@@ -7707,6 +7570,7 @@
     <w:lsdException w:name="Smart Hyperlink" w:semiHidden="1" w:unhideWhenUsed="1"/>
     <w:lsdException w:name="Hashtag" w:semiHidden="1" w:unhideWhenUsed="1"/>
     <w:lsdException w:name="Unresolved Mention" w:semiHidden="1" w:unhideWhenUsed="1"/>
+    <w:lsdException w:name="Smart Link" w:semiHidden="1" w:unhideWhenUsed="1"/>
   </w:latentStyles>
   <w:style w:type="paragraph" w:default="1" w:styleId="Normal">
     <w:name w:val="Normal"/>
@@ -7792,6 +7656,50 @@
       <w:color w:val="954F72" w:themeColor="followedHyperlink"/>
       <w:u w:val="single"/>
     </w:rPr>
+  </w:style>
+  <w:style w:type="paragraph" w:styleId="Encabezado">
+    <w:name w:val="header"/>
+    <w:basedOn w:val="Normal"/>
+    <w:link w:val="EncabezadoCar"/>
+    <w:uiPriority w:val="99"/>
+    <w:unhideWhenUsed/>
+    <w:rsid w:val="00CF13AB"/>
+    <w:pPr>
+      <w:tabs>
+        <w:tab w:val="center" w:pos="4419"/>
+        <w:tab w:val="right" w:pos="8838"/>
+      </w:tabs>
+      <w:spacing w:after="0" w:line="240" w:lineRule="auto"/>
+    </w:pPr>
+  </w:style>
+  <w:style w:type="character" w:customStyle="1" w:styleId="EncabezadoCar">
+    <w:name w:val="Encabezado Car"/>
+    <w:basedOn w:val="Fuentedeprrafopredeter"/>
+    <w:link w:val="Encabezado"/>
+    <w:uiPriority w:val="99"/>
+    <w:rsid w:val="00CF13AB"/>
+  </w:style>
+  <w:style w:type="paragraph" w:styleId="Piedepgina">
+    <w:name w:val="footer"/>
+    <w:basedOn w:val="Normal"/>
+    <w:link w:val="PiedepginaCar"/>
+    <w:uiPriority w:val="99"/>
+    <w:unhideWhenUsed/>
+    <w:rsid w:val="00CF13AB"/>
+    <w:pPr>
+      <w:tabs>
+        <w:tab w:val="center" w:pos="4419"/>
+        <w:tab w:val="right" w:pos="8838"/>
+      </w:tabs>
+      <w:spacing w:after="0" w:line="240" w:lineRule="auto"/>
+    </w:pPr>
+  </w:style>
+  <w:style w:type="character" w:customStyle="1" w:styleId="PiedepginaCar">
+    <w:name w:val="Pie de página Car"/>
+    <w:basedOn w:val="Fuentedeprrafopredeter"/>
+    <w:link w:val="Piedepgina"/>
+    <w:uiPriority w:val="99"/>
+    <w:rsid w:val="00CF13AB"/>
   </w:style>
 </w:styles>
 </file>
@@ -8058,12 +7966,6 @@
 </file>
 
 <file path=customXml/item1.xml><?xml version="1.0" encoding="utf-8"?>
-<p:properties xmlns:p="http://schemas.microsoft.com/office/2006/metadata/properties" xmlns:xsi="http://www.w3.org/2001/XMLSchema-instance" xmlns:pc="http://schemas.microsoft.com/office/infopath/2007/PartnerControls">
-  <documentManagement/>
-</p:properties>
-</file>
-
-<file path=customXml/item2.xml><?xml version="1.0" encoding="utf-8"?>
 <?mso-contentType ?>
 <FormTemplates xmlns="http://schemas.microsoft.com/sharepoint/v3/contenttype/forms">
   <Display>DocumentLibraryForm</Display>
@@ -8072,7 +7974,17 @@
 </FormTemplates>
 </file>
 
+<file path=customXml/item2.xml><?xml version="1.0" encoding="utf-8"?>
+<p:properties xmlns:p="http://schemas.microsoft.com/office/2006/metadata/properties" xmlns:xsi="http://www.w3.org/2001/XMLSchema-instance" xmlns:pc="http://schemas.microsoft.com/office/infopath/2007/PartnerControls">
+  <documentManagement/>
+</p:properties>
+</file>
+
 <file path=customXml/item3.xml><?xml version="1.0" encoding="utf-8"?>
+<b:Sources xmlns:b="http://schemas.openxmlformats.org/officeDocument/2006/bibliography" xmlns="http://schemas.openxmlformats.org/officeDocument/2006/bibliography" SelectedStyle="\MLASeventhEditionOfficeOnline.xsl" StyleName="MLA" Version="7"/>
+</file>
+
+<file path=customXml/item4.xml><?xml version="1.0" encoding="utf-8"?>
 <ct:contentTypeSchema xmlns:ct="http://schemas.microsoft.com/office/2006/metadata/contentType" xmlns:ma="http://schemas.microsoft.com/office/2006/metadata/properties/metaAttributes" ct:_="" ma:_="" ma:contentTypeName="Documento" ma:contentTypeID="0x0101008E6E2EFCB84A854BBD8B4821E90B1302" ma:contentTypeVersion="13" ma:contentTypeDescription="Crear nuevo documento." ma:contentTypeScope="" ma:versionID="566109a43f08521aada9e5a6acaccfe9">
   <xsd:schema xmlns:xsd="http://www.w3.org/2001/XMLSchema" xmlns:xs="http://www.w3.org/2001/XMLSchema" xmlns:p="http://schemas.microsoft.com/office/2006/metadata/properties" xmlns:ns3="e900ef51-ded8-4310-a735-ae6985ccbf88" xmlns:ns4="4fae8e08-12a3-4c74-b5a1-7ab84200bc8a" targetNamespace="http://schemas.microsoft.com/office/2006/metadata/properties" ma:root="true" ma:fieldsID="04bd7394bd13ca1fb77ac69846b89cbb" ns3:_="" ns4:_="">
     <xsd:import namespace="e900ef51-ded8-4310-a735-ae6985ccbf88"/>
@@ -8295,28 +8207,7 @@
 </ct:contentTypeSchema>
 </file>
 
-<file path=customXml/item4.xml><?xml version="1.0" encoding="utf-8"?>
-<b:Sources xmlns:b="http://schemas.openxmlformats.org/officeDocument/2006/bibliography" xmlns="http://schemas.openxmlformats.org/officeDocument/2006/bibliography" SelectedStyle="\MLASeventhEditionOfficeOnline.xsl" StyleName="MLA" Version="7"/>
-</file>
-
 <file path=customXml/itemProps1.xml><?xml version="1.0" encoding="utf-8"?>
-<ds:datastoreItem xmlns:ds="http://schemas.openxmlformats.org/officeDocument/2006/customXml" ds:itemID="{270B2AF0-753A-45D7-A1E1-19F3CEA96307}">
-  <ds:schemaRefs>
-    <ds:schemaRef ds:uri="http://purl.org/dc/terms/"/>
-    <ds:schemaRef ds:uri="4fae8e08-12a3-4c74-b5a1-7ab84200bc8a"/>
-    <ds:schemaRef ds:uri="http://schemas.microsoft.com/office/2006/documentManagement/types"/>
-    <ds:schemaRef ds:uri="http://purl.org/dc/elements/1.1/"/>
-    <ds:schemaRef ds:uri="http://schemas.microsoft.com/office/2006/metadata/properties"/>
-    <ds:schemaRef ds:uri="http://schemas.openxmlformats.org/package/2006/metadata/core-properties"/>
-    <ds:schemaRef ds:uri="http://schemas.microsoft.com/office/infopath/2007/PartnerControls"/>
-    <ds:schemaRef ds:uri="e900ef51-ded8-4310-a735-ae6985ccbf88"/>
-    <ds:schemaRef ds:uri="http://www.w3.org/XML/1998/namespace"/>
-    <ds:schemaRef ds:uri="http://purl.org/dc/dcmitype/"/>
-  </ds:schemaRefs>
-</ds:datastoreItem>
-</file>
-
-<file path=customXml/itemProps2.xml><?xml version="1.0" encoding="utf-8"?>
 <ds:datastoreItem xmlns:ds="http://schemas.openxmlformats.org/officeDocument/2006/customXml" ds:itemID="{70598DCF-C630-46C7-8C1D-C28D35953494}">
   <ds:schemaRefs>
     <ds:schemaRef ds:uri="http://schemas.microsoft.com/sharepoint/v3/contenttype/forms"/>
@@ -8324,7 +8215,24 @@
 </ds:datastoreItem>
 </file>
 
+<file path=customXml/itemProps2.xml><?xml version="1.0" encoding="utf-8"?>
+<ds:datastoreItem xmlns:ds="http://schemas.openxmlformats.org/officeDocument/2006/customXml" ds:itemID="{270B2AF0-753A-45D7-A1E1-19F3CEA96307}">
+  <ds:schemaRefs>
+    <ds:schemaRef ds:uri="http://schemas.microsoft.com/office/2006/metadata/properties"/>
+    <ds:schemaRef ds:uri="http://schemas.microsoft.com/office/infopath/2007/PartnerControls"/>
+  </ds:schemaRefs>
+</ds:datastoreItem>
+</file>
+
 <file path=customXml/itemProps3.xml><?xml version="1.0" encoding="utf-8"?>
+<ds:datastoreItem xmlns:ds="http://schemas.openxmlformats.org/officeDocument/2006/customXml" ds:itemID="{D18E9CA4-7E05-4014-ABA3-191313E858C3}">
+  <ds:schemaRefs>
+    <ds:schemaRef ds:uri="http://schemas.openxmlformats.org/officeDocument/2006/bibliography"/>
+  </ds:schemaRefs>
+</ds:datastoreItem>
+</file>
+
+<file path=customXml/itemProps4.xml><?xml version="1.0" encoding="utf-8"?>
 <ds:datastoreItem xmlns:ds="http://schemas.openxmlformats.org/officeDocument/2006/customXml" ds:itemID="{86D8CA50-B3F4-4752-9022-95384A282048}">
   <ds:schemaRefs>
     <ds:schemaRef ds:uri="http://schemas.microsoft.com/office/2006/metadata/contentType"/>
@@ -8341,12 +8249,4 @@
     <ds:schemaRef ds:uri="http://schemas.microsoft.com/internal/obd"/>
   </ds:schemaRefs>
 </ds:datastoreItem>
-</file>
-
-<file path=customXml/itemProps4.xml><?xml version="1.0" encoding="utf-8"?>
-<ds:datastoreItem xmlns:ds="http://schemas.openxmlformats.org/officeDocument/2006/customXml" ds:itemID="{D18E9CA4-7E05-4014-ABA3-191313E858C3}">
-  <ds:schemaRefs>
-    <ds:schemaRef ds:uri="http://schemas.openxmlformats.org/officeDocument/2006/bibliography"/>
-  </ds:schemaRefs>
-</ds:datastoreItem>
 </file>
</xml_diff>